<commit_message>
Funtionality to retreive list of genres
</commit_message>
<xml_diff>
--- a/Library Management.docx
+++ b/Library Management.docx
@@ -314,7 +314,7 @@
         <w:pStyle w:val="Heading2"/>
       </w:pPr>
       <w:r>
-        <w:t>Admin: View All Categories</w:t>
+        <w:t>Admin: View All Genres</w:t>
       </w:r>
     </w:p>
     <w:tbl>
@@ -433,7 +433,16 @@
           </w:tcPr>
           <w:p>
             <w:r>
-              <w:t>As a Admin dashboard user, I want to be able to view all the categories so that I can modify and delete them as needed.</w:t>
+              <w:t>As both a guest and a librarian</w:t>
+            </w:r>
+            <w:r>
+              <w:t xml:space="preserve">, I want to be able to view all the </w:t>
+            </w:r>
+            <w:r>
+              <w:t>genres</w:t>
+            </w:r>
+            <w:r>
+              <w:t xml:space="preserve"> so that I can modify and delete them as needed.</w:t>
             </w:r>
           </w:p>
         </w:tc>
@@ -480,7 +489,13 @@
               </w:numPr>
             </w:pPr>
             <w:r>
-              <w:t>Only an admin should be provided with this feature.</w:t>
+              <w:t xml:space="preserve">Only a librarian </w:t>
+            </w:r>
+            <w:r>
+              <w:t xml:space="preserve">should be provided with </w:t>
+            </w:r>
+            <w:r>
+              <w:t>delete/add features</w:t>
             </w:r>
           </w:p>
           <w:p>
@@ -492,7 +507,13 @@
               </w:numPr>
             </w:pPr>
             <w:r>
-              <w:t>The categories added by the logged in admin should be displayed tabular format.</w:t>
+              <w:t xml:space="preserve">The </w:t>
+            </w:r>
+            <w:r>
+              <w:t xml:space="preserve">genres </w:t>
+            </w:r>
+            <w:r>
+              <w:t>should be displayed tabular format.</w:t>
             </w:r>
           </w:p>
           <w:p>
@@ -504,7 +525,13 @@
               </w:numPr>
             </w:pPr>
             <w:r>
-              <w:t>If the number of categories exceeds 10 then it should be displayed in pagination format.</w:t>
+              <w:t xml:space="preserve">If the number of </w:t>
+            </w:r>
+            <w:r>
+              <w:t>genres</w:t>
+            </w:r>
+            <w:r>
+              <w:t xml:space="preserve"> exceeds 10 then it should be displayed in pagination format.</w:t>
             </w:r>
           </w:p>
           <w:p>
@@ -516,7 +543,13 @@
               </w:numPr>
             </w:pPr>
             <w:r>
-              <w:t>Details include the name of the category.</w:t>
+              <w:t xml:space="preserve">Details include the name of the </w:t>
+            </w:r>
+            <w:r>
+              <w:t>genres</w:t>
+            </w:r>
+            <w:r>
+              <w:t>.</w:t>
             </w:r>
           </w:p>
           <w:p>
@@ -536,233 +569,6 @@
     </w:tbl>
     <w:p/>
     <w:p/>
-    <w:p>
-      <w:pPr>
-        <w:pStyle w:val="Heading2"/>
-      </w:pPr>
-      <w:r>
-        <w:t>Admin: View All Categories</w:t>
-      </w:r>
-    </w:p>
-    <w:tbl>
-      <w:tblPr>
-        <w:tblStyle w:val="TableGrid"/>
-        <w:tblW w:w="0" w:type="auto"/>
-        <w:tblLook w:val="04A0" w:firstRow="1" w:lastRow="0" w:firstColumn="1" w:lastColumn="0" w:noHBand="0" w:noVBand="1"/>
-      </w:tblPr>
-      <w:tblGrid>
-        <w:gridCol w:w="1095"/>
-        <w:gridCol w:w="4384"/>
-        <w:gridCol w:w="3871"/>
-      </w:tblGrid>
-      <w:tr>
-        <w:trPr>
-          <w:trHeight w:val="255"/>
-        </w:trPr>
-        <w:tc>
-          <w:tcPr>
-            <w:tcW w:w="1095" w:type="dxa"/>
-          </w:tcPr>
-          <w:p>
-            <w:pPr>
-              <w:rPr>
-                <w:b/>
-              </w:rPr>
-            </w:pPr>
-            <w:r>
-              <w:rPr>
-                <w:b/>
-              </w:rPr>
-              <w:t>User Story ID</w:t>
-            </w:r>
-          </w:p>
-        </w:tc>
-        <w:tc>
-          <w:tcPr>
-            <w:tcW w:w="4384" w:type="dxa"/>
-          </w:tcPr>
-          <w:p>
-            <w:pPr>
-              <w:rPr>
-                <w:b/>
-              </w:rPr>
-            </w:pPr>
-            <w:r>
-              <w:rPr>
-                <w:b/>
-              </w:rPr>
-              <w:t>Priority</w:t>
-            </w:r>
-          </w:p>
-        </w:tc>
-        <w:tc>
-          <w:tcPr>
-            <w:tcW w:w="3871" w:type="dxa"/>
-          </w:tcPr>
-          <w:p>
-            <w:pPr>
-              <w:rPr>
-                <w:b/>
-              </w:rPr>
-            </w:pPr>
-            <w:r>
-              <w:rPr>
-                <w:b/>
-              </w:rPr>
-              <w:t>Status</w:t>
-            </w:r>
-          </w:p>
-        </w:tc>
-      </w:tr>
-      <w:tr>
-        <w:trPr>
-          <w:trHeight w:val="523"/>
-        </w:trPr>
-        <w:tc>
-          <w:tcPr>
-            <w:tcW w:w="1095" w:type="dxa"/>
-          </w:tcPr>
-          <w:p>
-            <w:r>
-              <w:t>US02</w:t>
-            </w:r>
-          </w:p>
-        </w:tc>
-        <w:tc>
-          <w:tcPr>
-            <w:tcW w:w="4384" w:type="dxa"/>
-          </w:tcPr>
-          <w:p>
-            <w:r>
-              <w:t>This is very critical to the application</w:t>
-            </w:r>
-          </w:p>
-        </w:tc>
-        <w:tc>
-          <w:tcPr>
-            <w:tcW w:w="3871" w:type="dxa"/>
-          </w:tcPr>
-          <w:p>
-            <w:r>
-              <w:t>INCOMPLETE</w:t>
-            </w:r>
-          </w:p>
-        </w:tc>
-      </w:tr>
-      <w:tr>
-        <w:trPr>
-          <w:trHeight w:val="255"/>
-        </w:trPr>
-        <w:tc>
-          <w:tcPr>
-            <w:tcW w:w="9350" w:type="dxa"/>
-            <w:gridSpan w:val="3"/>
-          </w:tcPr>
-          <w:p>
-            <w:r>
-              <w:t>As a Admin dashboard user, I want to be able to view all the categories so that I can modify and delete them as needed.</w:t>
-            </w:r>
-          </w:p>
-        </w:tc>
-      </w:tr>
-      <w:tr>
-        <w:trPr>
-          <w:trHeight w:val="255"/>
-        </w:trPr>
-        <w:tc>
-          <w:tcPr>
-            <w:tcW w:w="9350" w:type="dxa"/>
-            <w:gridSpan w:val="3"/>
-          </w:tcPr>
-          <w:p>
-            <w:pPr>
-              <w:rPr>
-                <w:b/>
-              </w:rPr>
-            </w:pPr>
-            <w:r>
-              <w:rPr>
-                <w:b/>
-              </w:rPr>
-              <w:t>Acceptance Criteria</w:t>
-            </w:r>
-          </w:p>
-        </w:tc>
-      </w:tr>
-      <w:tr>
-        <w:trPr>
-          <w:trHeight w:val="255"/>
-        </w:trPr>
-        <w:tc>
-          <w:tcPr>
-            <w:tcW w:w="9350" w:type="dxa"/>
-            <w:gridSpan w:val="3"/>
-          </w:tcPr>
-          <w:p>
-            <w:pPr>
-              <w:pStyle w:val="ListParagraph"/>
-              <w:numPr>
-                <w:ilvl w:val="0"/>
-                <w:numId w:val="3"/>
-              </w:numPr>
-            </w:pPr>
-            <w:r>
-              <w:t>Only an admin should be provided with this feature.</w:t>
-            </w:r>
-          </w:p>
-          <w:p>
-            <w:pPr>
-              <w:pStyle w:val="ListParagraph"/>
-              <w:numPr>
-                <w:ilvl w:val="0"/>
-                <w:numId w:val="3"/>
-              </w:numPr>
-            </w:pPr>
-            <w:r>
-              <w:t>The categories added by the logged in admin should be displayed tabular format.</w:t>
-            </w:r>
-          </w:p>
-          <w:p>
-            <w:pPr>
-              <w:pStyle w:val="ListParagraph"/>
-              <w:numPr>
-                <w:ilvl w:val="0"/>
-                <w:numId w:val="3"/>
-              </w:numPr>
-            </w:pPr>
-            <w:r>
-              <w:t>If the number of categories exceeds 10 then it should be displayed in pagination format.</w:t>
-            </w:r>
-          </w:p>
-          <w:p>
-            <w:pPr>
-              <w:pStyle w:val="ListParagraph"/>
-              <w:numPr>
-                <w:ilvl w:val="0"/>
-                <w:numId w:val="3"/>
-              </w:numPr>
-            </w:pPr>
-            <w:r>
-              <w:t>Details include the name of the category.</w:t>
-            </w:r>
-          </w:p>
-          <w:p>
-            <w:pPr>
-              <w:pStyle w:val="ListParagraph"/>
-              <w:numPr>
-                <w:ilvl w:val="0"/>
-                <w:numId w:val="3"/>
-              </w:numPr>
-            </w:pPr>
-            <w:r>
-              <w:t>Display error messages upon in case of any error.</w:t>
-            </w:r>
-          </w:p>
-        </w:tc>
-      </w:tr>
-    </w:tbl>
-    <w:p/>
-    <w:p/>
     <w:p/>
     <w:p/>
     <w:p>
@@ -781,6 +587,9 @@
       <w:r>
         <w:t>Establish connection to MS SQL using Windows Authentication</w:t>
       </w:r>
+      <w:r>
+        <w:t xml:space="preserve"> [DONE]</w:t>
+      </w:r>
     </w:p>
     <w:p>
       <w:pPr>
@@ -793,6 +602,9 @@
       <w:r>
         <w:t>Create first user story</w:t>
       </w:r>
+      <w:r>
+        <w:t>[DONE]</w:t>
+      </w:r>
     </w:p>
     <w:p>
       <w:pPr>
@@ -805,6 +617,12 @@
       <w:r>
         <w:t>Create github, filter out unnecessary files, and push first set of files.</w:t>
       </w:r>
+      <w:r>
+        <w:t xml:space="preserve"> </w:t>
+      </w:r>
+      <w:r>
+        <w:t>[DONE]</w:t>
+      </w:r>
     </w:p>
     <w:p>
       <w:pPr>
@@ -817,6 +635,12 @@
       <w:r>
         <w:t>Create book model, dao, service, and api.</w:t>
       </w:r>
+      <w:r>
+        <w:t xml:space="preserve"> </w:t>
+      </w:r>
+      <w:r>
+        <w:t>[DONE]</w:t>
+      </w:r>
     </w:p>
     <w:p>
       <w:pPr>
@@ -829,6 +653,12 @@
       <w:r>
         <w:t>Test api link on postman.</w:t>
       </w:r>
+      <w:r>
+        <w:t xml:space="preserve"> </w:t>
+      </w:r>
+      <w:r>
+        <w:t>[DONE]</w:t>
+      </w:r>
     </w:p>
     <w:p>
       <w:pPr>
@@ -839,8 +669,10 @@
         </w:numPr>
       </w:pPr>
       <w:r>
-        <w:t>After successful tests, setup angular.</w:t>
-      </w:r>
+        <w:t>Create genre model, dao, service, and api. [DONE]</w:t>
+      </w:r>
+      <w:bookmarkStart w:id="0" w:name="_GoBack"/>
+      <w:bookmarkEnd w:id="0"/>
     </w:p>
     <w:p>
       <w:pPr>
@@ -851,7 +683,22 @@
         </w:numPr>
       </w:pPr>
       <w:r>
-        <w:t>Implement book view in angular web page.</w:t>
+        <w:t>After successful tests, setup angular.</w:t>
+      </w:r>
+      <w:r>
+        <w:t xml:space="preserve"> [6/04/2020]</w:t>
+      </w:r>
+    </w:p>
+    <w:p>
+      <w:pPr>
+        <w:pStyle w:val="ListParagraph"/>
+        <w:numPr>
+          <w:ilvl w:val="1"/>
+          <w:numId w:val="4"/>
+        </w:numPr>
+      </w:pPr>
+      <w:r>
+        <w:t>Divide structure of angular files based on Librarian/Guest relationship.</w:t>
       </w:r>
     </w:p>
     <w:p>
@@ -862,9 +709,106 @@
           <w:numId w:val="4"/>
         </w:numPr>
       </w:pPr>
-      <w:bookmarkStart w:id="0" w:name="_GoBack"/>
-      <w:bookmarkEnd w:id="0"/>
-    </w:p>
+      <w:r>
+        <w:t xml:space="preserve">Proper angular routing </w:t>
+      </w:r>
+      <w:r>
+        <w:t>[6/04/2020]</w:t>
+      </w:r>
+    </w:p>
+    <w:p>
+      <w:pPr>
+        <w:pStyle w:val="ListParagraph"/>
+        <w:numPr>
+          <w:ilvl w:val="0"/>
+          <w:numId w:val="4"/>
+        </w:numPr>
+      </w:pPr>
+      <w:r>
+        <w:t>Implement book</w:t>
+      </w:r>
+      <w:r>
+        <w:t>/genre</w:t>
+      </w:r>
+      <w:r>
+        <w:t xml:space="preserve"> view in angular web page.</w:t>
+      </w:r>
+    </w:p>
+    <w:p>
+      <w:pPr>
+        <w:pStyle w:val="ListParagraph"/>
+        <w:numPr>
+          <w:ilvl w:val="1"/>
+          <w:numId w:val="4"/>
+        </w:numPr>
+      </w:pPr>
+      <w:r>
+        <w:t>Initially the plan is to simply present the book/genre data on a plain webpage in angular. After confirming everything is functional, we can begin the implementation steps described below.</w:t>
+      </w:r>
+    </w:p>
+    <w:p>
+      <w:pPr>
+        <w:pStyle w:val="ListParagraph"/>
+        <w:numPr>
+          <w:ilvl w:val="1"/>
+          <w:numId w:val="4"/>
+        </w:numPr>
+      </w:pPr>
+      <w:r>
+        <w:t>There should be two different scenarios implemented</w:t>
+      </w:r>
+    </w:p>
+    <w:p>
+      <w:pPr>
+        <w:pStyle w:val="ListParagraph"/>
+        <w:numPr>
+          <w:ilvl w:val="2"/>
+          <w:numId w:val="4"/>
+        </w:numPr>
+      </w:pPr>
+      <w:r>
+        <w:t>The librarian user group has their own viewable section where they can add/delete books/genre.</w:t>
+      </w:r>
+    </w:p>
+    <w:p>
+      <w:pPr>
+        <w:pStyle w:val="ListParagraph"/>
+        <w:numPr>
+          <w:ilvl w:val="2"/>
+          <w:numId w:val="4"/>
+        </w:numPr>
+      </w:pPr>
+      <w:r>
+        <w:t>The other section one that is viewable by both a guest and a librarian. A guest would be able to view a list of all the books and sort by available genres.</w:t>
+      </w:r>
+    </w:p>
+    <w:p>
+      <w:pPr>
+        <w:pStyle w:val="ListParagraph"/>
+        <w:numPr>
+          <w:ilvl w:val="1"/>
+          <w:numId w:val="4"/>
+        </w:numPr>
+      </w:pPr>
+      <w:r>
+        <w:t xml:space="preserve">To accomplish the points mentioned above, we need to setup a USER table in SQL (name, email, password). Routing and guard should be properly configured in the login page to prevent unwanted access. </w:t>
+      </w:r>
+    </w:p>
+    <w:p>
+      <w:pPr>
+        <w:pStyle w:val="ListParagraph"/>
+        <w:numPr>
+          <w:ilvl w:val="1"/>
+          <w:numId w:val="4"/>
+        </w:numPr>
+      </w:pPr>
+      <w:r>
+        <w:t>Furthermore, it should be possible for a guest to register as a regular user. [ can be implemented later]</w:t>
+      </w:r>
+    </w:p>
+    <w:p/>
+    <w:p/>
+    <w:p/>
     <w:sectPr>
       <w:pgSz w:w="12240" w:h="15840"/>
       <w:pgMar w:top="1440" w:right="1440" w:bottom="1440" w:left="1440" w:header="720" w:footer="720" w:gutter="0"/>
@@ -1288,7 +1232,7 @@
         <w:ind w:left="720" w:hanging="360"/>
       </w:pPr>
     </w:lvl>
-    <w:lvl w:ilvl="1" w:tplc="04090019" w:tentative="1">
+    <w:lvl w:ilvl="1" w:tplc="04090019">
       <w:start w:val="1"/>
       <w:numFmt w:val="lowerLetter"/>
       <w:lvlText w:val="%2."/>
@@ -1297,7 +1241,7 @@
         <w:ind w:left="1440" w:hanging="360"/>
       </w:pPr>
     </w:lvl>
-    <w:lvl w:ilvl="2" w:tplc="0409001B" w:tentative="1">
+    <w:lvl w:ilvl="2" w:tplc="0409001B">
       <w:start w:val="1"/>
       <w:numFmt w:val="lowerRoman"/>
       <w:lvlText w:val="%3."/>
@@ -2496,7 +2440,7 @@
 </file>
 
 <file path=customXml/itemProps1.xml><?xml version="1.0" encoding="utf-8"?>
-<ds:datastoreItem xmlns:ds="http://schemas.openxmlformats.org/officeDocument/2006/customXml" ds:itemID="{DC98C812-776B-4760-BCF8-26E3100C9502}">
+<ds:datastoreItem xmlns:ds="http://schemas.openxmlformats.org/officeDocument/2006/customXml" ds:itemID="{27FCB96D-0F6C-49FF-A489-8BC2D9F686B7}">
   <ds:schemaRefs>
     <ds:schemaRef ds:uri="http://schemas.openxmlformats.org/officeDocument/2006/bibliography"/>
   </ds:schemaRefs>

</xml_diff>